<commit_message>
Update models and controls
</commit_message>
<xml_diff>
--- a/Project/Documents/RAD.docx
+++ b/Project/Documents/RAD.docx
@@ -3116,7 +3116,17 @@
           <w:sz w:val="28"/>
           <w:szCs w:val="28"/>
         </w:rPr>
-        <w:t xml:space="preserve"> permette all’utente di modificare una ricetta già salvata</w:t>
+        <w:t xml:space="preserve"> permette all’utente di modificare una </w:t>
+      </w:r>
+      <w:bookmarkStart w:id="0" w:name="_GoBack"/>
+      <w:bookmarkEnd w:id="0"/>
+      <w:r>
+        <w:rPr>
+          <w:rFonts w:ascii="PingFang TC Light" w:eastAsia="PingFang TC Light" w:hAnsi="PingFang TC Light" w:cs="Muna"/>
+          <w:sz w:val="28"/>
+          <w:szCs w:val="28"/>
+        </w:rPr>
+        <w:t>ricetta già salvata</w:t>
       </w:r>
     </w:p>
     <w:p>
@@ -3697,7 +3707,15 @@
           <w:sz w:val="28"/>
           <w:szCs w:val="28"/>
         </w:rPr>
-        <w:t xml:space="preserve"> permette all’utente di rimuovere </w:t>
+        <w:t xml:space="preserve"> permette all’utente di rimuovere</w:t>
+      </w:r>
+      <w:r>
+        <w:rPr>
+          <w:rFonts w:ascii="PingFang TC Light" w:eastAsia="PingFang TC Light" w:hAnsi="PingFang TC Light" w:cs="Muna"/>
+          <w:sz w:val="28"/>
+          <w:szCs w:val="28"/>
+        </w:rPr>
+        <w:t xml:space="preserve"> </w:t>
       </w:r>
     </w:p>
     <w:p>
@@ -3717,63 +3735,6 @@
           <w:szCs w:val="28"/>
         </w:rPr>
         <w:t>un’uscita</w:t>
-      </w:r>
-    </w:p>
-    <w:p>
-      <w:pPr>
-        <w:rPr>
-          <w:rFonts w:ascii="PingFang TC Light" w:eastAsia="PingFang TC Light" w:hAnsi="PingFang TC Light" w:cs="Muna"/>
-          <w:b/>
-          <w:sz w:val="28"/>
-          <w:szCs w:val="28"/>
-        </w:rPr>
-      </w:pPr>
-    </w:p>
-    <w:p>
-      <w:pPr>
-        <w:rPr>
-          <w:rFonts w:ascii="PingFang TC Light" w:eastAsia="PingFang TC Light" w:hAnsi="PingFang TC Light" w:cs="Muna"/>
-          <w:sz w:val="28"/>
-          <w:szCs w:val="28"/>
-        </w:rPr>
-      </w:pPr>
-      <w:r>
-        <w:rPr>
-          <w:rFonts w:ascii="PingFang TC Light" w:eastAsia="PingFang TC Light" w:hAnsi="PingFang TC Light" w:cs="Muna"/>
-          <w:b/>
-          <w:sz w:val="28"/>
-          <w:szCs w:val="28"/>
-        </w:rPr>
-        <w:t>M_</w:t>
-      </w:r>
-      <w:r>
-        <w:rPr>
-          <w:rFonts w:ascii="PingFang TC Light" w:eastAsia="PingFang TC Light" w:hAnsi="PingFang TC Light" w:cs="Muna"/>
-          <w:b/>
-          <w:sz w:val="28"/>
-          <w:szCs w:val="28"/>
-        </w:rPr>
-        <w:t>RF_</w:t>
-      </w:r>
-      <w:proofErr w:type="gramStart"/>
-      <w:r>
-        <w:rPr>
-          <w:rFonts w:ascii="PingFang TC Light" w:eastAsia="PingFang TC Light" w:hAnsi="PingFang TC Light" w:cs="Muna"/>
-          <w:b/>
-          <w:sz w:val="28"/>
-          <w:szCs w:val="28"/>
-        </w:rPr>
-        <w:t>4 :</w:t>
-      </w:r>
-      <w:proofErr w:type="gramEnd"/>
-      <w:r>
-        <w:rPr>
-          <w:rFonts w:ascii="PingFang TC Light" w:eastAsia="PingFang TC Light" w:hAnsi="PingFang TC Light" w:cs="Muna"/>
-          <w:b/>
-          <w:sz w:val="28"/>
-          <w:szCs w:val="28"/>
-        </w:rPr>
-        <w:t xml:space="preserve"> Gestione prodotti finiti</w:t>
       </w:r>
     </w:p>
     <w:p>
@@ -3796,34 +3757,90 @@
           <w:szCs w:val="28"/>
           <w:u w:val="single"/>
         </w:rPr>
+        <w:t>RF_3.3</w:t>
+      </w:r>
+      <w:r>
+        <w:rPr>
+          <w:rFonts w:ascii="PingFang TC Light" w:eastAsia="PingFang TC Light" w:hAnsi="PingFang TC Light" w:cs="Muna"/>
+          <w:sz w:val="28"/>
+          <w:szCs w:val="28"/>
+        </w:rPr>
+        <w:t xml:space="preserve"> </w:t>
+      </w:r>
+      <w:r>
+        <w:rPr>
+          <w:rFonts w:ascii="PingFang TC Light" w:eastAsia="PingFang TC Light" w:hAnsi="PingFang TC Light" w:cs="Muna"/>
+          <w:b/>
+          <w:sz w:val="28"/>
+          <w:szCs w:val="28"/>
+        </w:rPr>
+        <w:t>Visualizza grafici</w:t>
+      </w:r>
+      <w:r>
+        <w:rPr>
+          <w:rFonts w:ascii="PingFang TC Light" w:eastAsia="PingFang TC Light" w:hAnsi="PingFang TC Light" w:cs="Muna"/>
+          <w:sz w:val="28"/>
+          <w:szCs w:val="28"/>
+        </w:rPr>
+        <w:t xml:space="preserve">: permette all’utente di </w:t>
+      </w:r>
+      <w:r>
+        <w:rPr>
+          <w:rFonts w:ascii="PingFang TC Light" w:eastAsia="PingFang TC Light" w:hAnsi="PingFang TC Light" w:cs="Muna"/>
+          <w:sz w:val="28"/>
+          <w:szCs w:val="28"/>
+        </w:rPr>
+        <w:t>visualizzare i grafici delle entrate/uscite</w:t>
+      </w:r>
+    </w:p>
+    <w:p>
+      <w:pPr>
+        <w:pStyle w:val="Paragrafoelenco"/>
+        <w:ind w:left="1434"/>
+        <w:rPr>
+          <w:rFonts w:ascii="PingFang TC Light" w:eastAsia="PingFang TC Light" w:hAnsi="PingFang TC Light" w:cs="Muna"/>
+          <w:sz w:val="28"/>
+          <w:szCs w:val="28"/>
+        </w:rPr>
+      </w:pPr>
+    </w:p>
+    <w:p>
+      <w:pPr>
+        <w:rPr>
+          <w:rFonts w:ascii="PingFang TC Light" w:eastAsia="PingFang TC Light" w:hAnsi="PingFang TC Light" w:cs="Muna"/>
+          <w:b/>
+          <w:sz w:val="28"/>
+          <w:szCs w:val="28"/>
+        </w:rPr>
+      </w:pPr>
+    </w:p>
+    <w:p>
+      <w:pPr>
+        <w:rPr>
+          <w:rFonts w:ascii="PingFang TC Light" w:eastAsia="PingFang TC Light" w:hAnsi="PingFang TC Light" w:cs="Muna"/>
+          <w:sz w:val="28"/>
+          <w:szCs w:val="28"/>
+        </w:rPr>
+      </w:pPr>
+      <w:r>
+        <w:rPr>
+          <w:rFonts w:ascii="PingFang TC Light" w:eastAsia="PingFang TC Light" w:hAnsi="PingFang TC Light" w:cs="Muna"/>
+          <w:b/>
+          <w:sz w:val="28"/>
+          <w:szCs w:val="28"/>
+        </w:rPr>
+        <w:t>M_</w:t>
+      </w:r>
+      <w:r>
+        <w:rPr>
+          <w:rFonts w:ascii="PingFang TC Light" w:eastAsia="PingFang TC Light" w:hAnsi="PingFang TC Light" w:cs="Muna"/>
+          <w:b/>
+          <w:sz w:val="28"/>
+          <w:szCs w:val="28"/>
+        </w:rPr>
         <w:t>RF_</w:t>
       </w:r>
-      <w:r>
-        <w:rPr>
-          <w:rFonts w:ascii="PingFang TC Light" w:eastAsia="PingFang TC Light" w:hAnsi="PingFang TC Light" w:cs="Muna"/>
-          <w:sz w:val="28"/>
-          <w:szCs w:val="28"/>
-          <w:u w:val="single"/>
-        </w:rPr>
-        <w:t>4</w:t>
-      </w:r>
-      <w:r>
-        <w:rPr>
-          <w:rFonts w:ascii="PingFang TC Light" w:eastAsia="PingFang TC Light" w:hAnsi="PingFang TC Light" w:cs="Muna"/>
-          <w:sz w:val="28"/>
-          <w:szCs w:val="28"/>
-          <w:u w:val="single"/>
-        </w:rPr>
-        <w:t>.1</w:t>
-      </w:r>
-      <w:r>
-        <w:rPr>
-          <w:rFonts w:ascii="PingFang TC Light" w:eastAsia="PingFang TC Light" w:hAnsi="PingFang TC Light" w:cs="Muna"/>
-          <w:sz w:val="28"/>
-          <w:szCs w:val="28"/>
-        </w:rPr>
-        <w:t xml:space="preserve"> </w:t>
-      </w:r>
+      <w:proofErr w:type="gramStart"/>
       <w:r>
         <w:rPr>
           <w:rFonts w:ascii="PingFang TC Light" w:eastAsia="PingFang TC Light" w:hAnsi="PingFang TC Light" w:cs="Muna"/>
@@ -3831,8 +3848,9 @@
           <w:sz w:val="28"/>
           <w:szCs w:val="28"/>
         </w:rPr>
-        <w:t xml:space="preserve">Inserimento </w:t>
-      </w:r>
+        <w:t>4 :</w:t>
+      </w:r>
+      <w:proofErr w:type="gramEnd"/>
       <w:r>
         <w:rPr>
           <w:rFonts w:ascii="PingFang TC Light" w:eastAsia="PingFang TC Light" w:hAnsi="PingFang TC Light" w:cs="Muna"/>
@@ -3840,34 +3858,7 @@
           <w:sz w:val="28"/>
           <w:szCs w:val="28"/>
         </w:rPr>
-        <w:t xml:space="preserve">nuovo prodotto </w:t>
-      </w:r>
-      <w:proofErr w:type="gramStart"/>
-      <w:r>
-        <w:rPr>
-          <w:rFonts w:ascii="PingFang TC Light" w:eastAsia="PingFang TC Light" w:hAnsi="PingFang TC Light" w:cs="Muna"/>
-          <w:b/>
-          <w:sz w:val="28"/>
-          <w:szCs w:val="28"/>
-        </w:rPr>
-        <w:t>finito</w:t>
-      </w:r>
-      <w:r>
-        <w:rPr>
-          <w:rFonts w:ascii="PingFang TC Light" w:eastAsia="PingFang TC Light" w:hAnsi="PingFang TC Light" w:cs="Muna"/>
-          <w:sz w:val="28"/>
-          <w:szCs w:val="28"/>
-        </w:rPr>
-        <w:t xml:space="preserve"> :</w:t>
-      </w:r>
-      <w:proofErr w:type="gramEnd"/>
-      <w:r>
-        <w:rPr>
-          <w:rFonts w:ascii="PingFang TC Light" w:eastAsia="PingFang TC Light" w:hAnsi="PingFang TC Light" w:cs="Muna"/>
-          <w:sz w:val="28"/>
-          <w:szCs w:val="28"/>
-        </w:rPr>
-        <w:t xml:space="preserve"> permette all’utente di aggiungere un nuovo prodotto in vendita</w:t>
+        <w:t xml:space="preserve"> Gestione prodotti finiti</w:t>
       </w:r>
     </w:p>
     <w:p>
@@ -3908,16 +3899,7 @@
           <w:szCs w:val="28"/>
           <w:u w:val="single"/>
         </w:rPr>
-        <w:t>.</w:t>
-      </w:r>
-      <w:r>
-        <w:rPr>
-          <w:rFonts w:ascii="PingFang TC Light" w:eastAsia="PingFang TC Light" w:hAnsi="PingFang TC Light" w:cs="Muna"/>
-          <w:sz w:val="28"/>
-          <w:szCs w:val="28"/>
-          <w:u w:val="single"/>
-        </w:rPr>
-        <w:t>2</w:t>
+        <w:t>.1</w:t>
       </w:r>
       <w:r>
         <w:rPr>
@@ -3934,7 +3916,16 @@
           <w:sz w:val="28"/>
           <w:szCs w:val="28"/>
         </w:rPr>
-        <w:t xml:space="preserve">Rimozione prodotto </w:t>
+        <w:t xml:space="preserve">Inserimento </w:t>
+      </w:r>
+      <w:r>
+        <w:rPr>
+          <w:rFonts w:ascii="PingFang TC Light" w:eastAsia="PingFang TC Light" w:hAnsi="PingFang TC Light" w:cs="Muna"/>
+          <w:b/>
+          <w:sz w:val="28"/>
+          <w:szCs w:val="28"/>
+        </w:rPr>
+        <w:t xml:space="preserve">nuovo prodotto </w:t>
       </w:r>
       <w:proofErr w:type="gramStart"/>
       <w:r>
@@ -3961,7 +3952,7 @@
           <w:sz w:val="28"/>
           <w:szCs w:val="28"/>
         </w:rPr>
-        <w:t xml:space="preserve"> permette all’utente di rimuovere un prodotto in vendita</w:t>
+        <w:t xml:space="preserve"> permette all’utente di aggiungere un nuovo prodotto in vendita</w:t>
       </w:r>
     </w:p>
     <w:p>
@@ -3984,6 +3975,7 @@
           <w:szCs w:val="28"/>
           <w:u w:val="single"/>
         </w:rPr>
+        <w:lastRenderedPageBreak/>
         <w:t>RF_</w:t>
       </w:r>
       <w:r>
@@ -4011,7 +4003,7 @@
           <w:szCs w:val="28"/>
           <w:u w:val="single"/>
         </w:rPr>
-        <w:t>3</w:t>
+        <w:t>2</w:t>
       </w:r>
       <w:r>
         <w:rPr>
@@ -4028,67 +4020,21 @@
           <w:sz w:val="28"/>
           <w:szCs w:val="28"/>
         </w:rPr>
-        <w:t>Modifica prezzo di vendita</w:t>
-      </w:r>
-      <w:r>
-        <w:rPr>
-          <w:rFonts w:ascii="PingFang TC Light" w:eastAsia="PingFang TC Light" w:hAnsi="PingFang TC Light" w:cs="Muna"/>
-          <w:sz w:val="28"/>
-          <w:szCs w:val="28"/>
-        </w:rPr>
-        <w:t xml:space="preserve">: permette all’utente di modificare il prezzo di un prodotto in vendita </w:t>
-      </w:r>
-    </w:p>
-    <w:p>
-      <w:pPr>
-        <w:rPr>
-          <w:rFonts w:ascii="PingFang TC Light" w:eastAsia="PingFang TC Light" w:hAnsi="PingFang TC Light" w:cs="Muna"/>
-          <w:sz w:val="28"/>
-          <w:szCs w:val="28"/>
-        </w:rPr>
-      </w:pPr>
-    </w:p>
-    <w:p>
-      <w:pPr>
+        <w:t xml:space="preserve">Rimozione prodotto </w:t>
+      </w:r>
+      <w:proofErr w:type="gramStart"/>
+      <w:r>
         <w:rPr>
           <w:rFonts w:ascii="PingFang TC Light" w:eastAsia="PingFang TC Light" w:hAnsi="PingFang TC Light" w:cs="Muna"/>
           <w:b/>
           <w:sz w:val="28"/>
           <w:szCs w:val="28"/>
         </w:rPr>
-      </w:pPr>
-      <w:r>
-        <w:rPr>
-          <w:rFonts w:ascii="PingFang TC Light" w:eastAsia="PingFang TC Light" w:hAnsi="PingFang TC Light" w:cs="Muna"/>
-          <w:b/>
-          <w:sz w:val="28"/>
-          <w:szCs w:val="28"/>
-        </w:rPr>
-        <w:t>M_</w:t>
-      </w:r>
-      <w:r>
-        <w:rPr>
-          <w:rFonts w:ascii="PingFang TC Light" w:eastAsia="PingFang TC Light" w:hAnsi="PingFang TC Light" w:cs="Muna"/>
-          <w:b/>
-          <w:sz w:val="28"/>
-          <w:szCs w:val="28"/>
-        </w:rPr>
-        <w:t>RF_</w:t>
-      </w:r>
-      <w:proofErr w:type="gramStart"/>
-      <w:r>
-        <w:rPr>
-          <w:rFonts w:ascii="PingFang TC Light" w:eastAsia="PingFang TC Light" w:hAnsi="PingFang TC Light" w:cs="Muna"/>
-          <w:b/>
-          <w:sz w:val="28"/>
-          <w:szCs w:val="28"/>
-        </w:rPr>
-        <w:t>5</w:t>
-      </w:r>
-      <w:r>
-        <w:rPr>
-          <w:rFonts w:ascii="PingFang TC Light" w:eastAsia="PingFang TC Light" w:hAnsi="PingFang TC Light" w:cs="Muna"/>
-          <w:b/>
+        <w:t>finito</w:t>
+      </w:r>
+      <w:r>
+        <w:rPr>
+          <w:rFonts w:ascii="PingFang TC Light" w:eastAsia="PingFang TC Light" w:hAnsi="PingFang TC Light" w:cs="Muna"/>
           <w:sz w:val="28"/>
           <w:szCs w:val="28"/>
         </w:rPr>
@@ -4098,11 +4044,10 @@
       <w:r>
         <w:rPr>
           <w:rFonts w:ascii="PingFang TC Light" w:eastAsia="PingFang TC Light" w:hAnsi="PingFang TC Light" w:cs="Muna"/>
-          <w:b/>
-          <w:sz w:val="28"/>
-          <w:szCs w:val="28"/>
-        </w:rPr>
-        <w:t xml:space="preserve"> Gestione inventario</w:t>
+          <w:sz w:val="28"/>
+          <w:szCs w:val="28"/>
+        </w:rPr>
+        <w:t xml:space="preserve"> permette all’utente di rimuovere un prodotto in vendita</w:t>
       </w:r>
     </w:p>
     <w:p>
@@ -4134,7 +4079,25 @@
           <w:szCs w:val="28"/>
           <w:u w:val="single"/>
         </w:rPr>
-        <w:t>5.1</w:t>
+        <w:t>4</w:t>
+      </w:r>
+      <w:r>
+        <w:rPr>
+          <w:rFonts w:ascii="PingFang TC Light" w:eastAsia="PingFang TC Light" w:hAnsi="PingFang TC Light" w:cs="Muna"/>
+          <w:sz w:val="28"/>
+          <w:szCs w:val="28"/>
+          <w:u w:val="single"/>
+        </w:rPr>
+        <w:t>.</w:t>
+      </w:r>
+      <w:r>
+        <w:rPr>
+          <w:rFonts w:ascii="PingFang TC Light" w:eastAsia="PingFang TC Light" w:hAnsi="PingFang TC Light" w:cs="Muna"/>
+          <w:sz w:val="28"/>
+          <w:szCs w:val="28"/>
+          <w:u w:val="single"/>
+        </w:rPr>
+        <w:t>3</w:t>
       </w:r>
       <w:r>
         <w:rPr>
@@ -4151,16 +4114,52 @@
           <w:sz w:val="28"/>
           <w:szCs w:val="28"/>
         </w:rPr>
-        <w:t>Inserimento prodotto</w:t>
-      </w:r>
-      <w:r>
+        <w:t>Modifica prezzo di vendita</w:t>
+      </w:r>
+      <w:r>
+        <w:rPr>
+          <w:rFonts w:ascii="PingFang TC Light" w:eastAsia="PingFang TC Light" w:hAnsi="PingFang TC Light" w:cs="Muna"/>
+          <w:sz w:val="28"/>
+          <w:szCs w:val="28"/>
+        </w:rPr>
+        <w:t xml:space="preserve">: permette all’utente di modificare il prezzo di un prodotto in vendita </w:t>
+      </w:r>
+    </w:p>
+    <w:p>
+      <w:pPr>
+        <w:rPr>
+          <w:rFonts w:ascii="PingFang TC Light" w:eastAsia="PingFang TC Light" w:hAnsi="PingFang TC Light" w:cs="Muna"/>
+          <w:sz w:val="28"/>
+          <w:szCs w:val="28"/>
+        </w:rPr>
+      </w:pPr>
+    </w:p>
+    <w:p>
+      <w:pPr>
         <w:rPr>
           <w:rFonts w:ascii="PingFang TC Light" w:eastAsia="PingFang TC Light" w:hAnsi="PingFang TC Light" w:cs="Muna"/>
           <w:b/>
           <w:sz w:val="28"/>
           <w:szCs w:val="28"/>
         </w:rPr>
-        <w:t xml:space="preserve"> </w:t>
+      </w:pPr>
+      <w:r>
+        <w:rPr>
+          <w:rFonts w:ascii="PingFang TC Light" w:eastAsia="PingFang TC Light" w:hAnsi="PingFang TC Light" w:cs="Muna"/>
+          <w:b/>
+          <w:sz w:val="28"/>
+          <w:szCs w:val="28"/>
+        </w:rPr>
+        <w:t>M_</w:t>
+      </w:r>
+      <w:r>
+        <w:rPr>
+          <w:rFonts w:ascii="PingFang TC Light" w:eastAsia="PingFang TC Light" w:hAnsi="PingFang TC Light" w:cs="Muna"/>
+          <w:b/>
+          <w:sz w:val="28"/>
+          <w:szCs w:val="28"/>
+        </w:rPr>
+        <w:t>RF_</w:t>
       </w:r>
       <w:proofErr w:type="gramStart"/>
       <w:r>
@@ -4170,11 +4169,12 @@
           <w:sz w:val="28"/>
           <w:szCs w:val="28"/>
         </w:rPr>
-        <w:t>inventario</w:t>
-      </w:r>
-      <w:r>
-        <w:rPr>
-          <w:rFonts w:ascii="PingFang TC Light" w:eastAsia="PingFang TC Light" w:hAnsi="PingFang TC Light" w:cs="Muna"/>
+        <w:t>5</w:t>
+      </w:r>
+      <w:r>
+        <w:rPr>
+          <w:rFonts w:ascii="PingFang TC Light" w:eastAsia="PingFang TC Light" w:hAnsi="PingFang TC Light" w:cs="Muna"/>
+          <w:b/>
           <w:sz w:val="28"/>
           <w:szCs w:val="28"/>
         </w:rPr>
@@ -4184,10 +4184,11 @@
       <w:r>
         <w:rPr>
           <w:rFonts w:ascii="PingFang TC Light" w:eastAsia="PingFang TC Light" w:hAnsi="PingFang TC Light" w:cs="Muna"/>
-          <w:sz w:val="28"/>
-          <w:szCs w:val="28"/>
-        </w:rPr>
-        <w:t xml:space="preserve"> permette all’utente di aggiungere un prodotto in magazzino</w:t>
+          <w:b/>
+          <w:sz w:val="28"/>
+          <w:szCs w:val="28"/>
+        </w:rPr>
+        <w:t xml:space="preserve"> Gestione inventario</w:t>
       </w:r>
     </w:p>
     <w:p>
@@ -4219,25 +4220,7 @@
           <w:szCs w:val="28"/>
           <w:u w:val="single"/>
         </w:rPr>
-        <w:t>5</w:t>
-      </w:r>
-      <w:r>
-        <w:rPr>
-          <w:rFonts w:ascii="PingFang TC Light" w:eastAsia="PingFang TC Light" w:hAnsi="PingFang TC Light" w:cs="Muna"/>
-          <w:sz w:val="28"/>
-          <w:szCs w:val="28"/>
-          <w:u w:val="single"/>
-        </w:rPr>
-        <w:t>.</w:t>
-      </w:r>
-      <w:r>
-        <w:rPr>
-          <w:rFonts w:ascii="PingFang TC Light" w:eastAsia="PingFang TC Light" w:hAnsi="PingFang TC Light" w:cs="Muna"/>
-          <w:sz w:val="28"/>
-          <w:szCs w:val="28"/>
-          <w:u w:val="single"/>
-        </w:rPr>
-        <w:t>2</w:t>
+        <w:t>5.1</w:t>
       </w:r>
       <w:r>
         <w:rPr>
@@ -4254,7 +4237,7 @@
           <w:sz w:val="28"/>
           <w:szCs w:val="28"/>
         </w:rPr>
-        <w:t>Rimozione</w:t>
+        <w:t>Inserimento prodotto</w:t>
       </w:r>
       <w:r>
         <w:rPr>
@@ -4263,16 +4246,9 @@
           <w:sz w:val="28"/>
           <w:szCs w:val="28"/>
         </w:rPr>
-        <w:t xml:space="preserve"> prodotto</w:t>
-      </w:r>
-      <w:r>
-        <w:rPr>
-          <w:rFonts w:ascii="PingFang TC Light" w:eastAsia="PingFang TC Light" w:hAnsi="PingFang TC Light" w:cs="Muna"/>
-          <w:sz w:val="28"/>
-          <w:szCs w:val="28"/>
-        </w:rPr>
         <w:t xml:space="preserve"> </w:t>
       </w:r>
+      <w:proofErr w:type="gramStart"/>
       <w:r>
         <w:rPr>
           <w:rFonts w:ascii="PingFang TC Light" w:eastAsia="PingFang TC Light" w:hAnsi="PingFang TC Light" w:cs="Muna"/>
@@ -4288,7 +4264,16 @@
           <w:sz w:val="28"/>
           <w:szCs w:val="28"/>
         </w:rPr>
-        <w:t>: permette all’utente di rimuovere un prodotto in magazzino</w:t>
+        <w:t xml:space="preserve"> :</w:t>
+      </w:r>
+      <w:proofErr w:type="gramEnd"/>
+      <w:r>
+        <w:rPr>
+          <w:rFonts w:ascii="PingFang TC Light" w:eastAsia="PingFang TC Light" w:hAnsi="PingFang TC Light" w:cs="Muna"/>
+          <w:sz w:val="28"/>
+          <w:szCs w:val="28"/>
+        </w:rPr>
+        <w:t xml:space="preserve"> permette all’utente di aggiungere un prodotto in magazzino</w:t>
       </w:r>
     </w:p>
     <w:p>
@@ -4302,9 +4287,17 @@
           <w:rFonts w:ascii="PingFang TC Light" w:eastAsia="PingFang TC Light" w:hAnsi="PingFang TC Light" w:cs="Muna"/>
           <w:sz w:val="28"/>
           <w:szCs w:val="28"/>
+        </w:rPr>
+      </w:pPr>
+      <w:r>
+        <w:rPr>
+          <w:rFonts w:ascii="PingFang TC Light" w:eastAsia="PingFang TC Light" w:hAnsi="PingFang TC Light" w:cs="Muna"/>
+          <w:sz w:val="28"/>
+          <w:szCs w:val="28"/>
           <w:u w:val="single"/>
         </w:rPr>
-      </w:pPr>
+        <w:t>RF_</w:t>
+      </w:r>
       <w:r>
         <w:rPr>
           <w:rFonts w:ascii="PingFang TC Light" w:eastAsia="PingFang TC Light" w:hAnsi="PingFang TC Light" w:cs="Muna"/>
@@ -4312,7 +4305,33 @@
           <w:szCs w:val="28"/>
           <w:u w:val="single"/>
         </w:rPr>
-        <w:t xml:space="preserve">RF_5.3 </w:t>
+        <w:t>5</w:t>
+      </w:r>
+      <w:r>
+        <w:rPr>
+          <w:rFonts w:ascii="PingFang TC Light" w:eastAsia="PingFang TC Light" w:hAnsi="PingFang TC Light" w:cs="Muna"/>
+          <w:sz w:val="28"/>
+          <w:szCs w:val="28"/>
+          <w:u w:val="single"/>
+        </w:rPr>
+        <w:t>.</w:t>
+      </w:r>
+      <w:r>
+        <w:rPr>
+          <w:rFonts w:ascii="PingFang TC Light" w:eastAsia="PingFang TC Light" w:hAnsi="PingFang TC Light" w:cs="Muna"/>
+          <w:sz w:val="28"/>
+          <w:szCs w:val="28"/>
+          <w:u w:val="single"/>
+        </w:rPr>
+        <w:t>2</w:t>
+      </w:r>
+      <w:r>
+        <w:rPr>
+          <w:rFonts w:ascii="PingFang TC Light" w:eastAsia="PingFang TC Light" w:hAnsi="PingFang TC Light" w:cs="Muna"/>
+          <w:sz w:val="28"/>
+          <w:szCs w:val="28"/>
+        </w:rPr>
+        <w:t xml:space="preserve"> </w:t>
       </w:r>
       <w:r>
         <w:rPr>
@@ -4321,15 +4340,41 @@
           <w:sz w:val="28"/>
           <w:szCs w:val="28"/>
         </w:rPr>
-        <w:t xml:space="preserve">Modifica quantità prodotto inventario: </w:t>
-      </w:r>
-      <w:r>
-        <w:rPr>
-          <w:rFonts w:ascii="PingFang TC Light" w:eastAsia="PingFang TC Light" w:hAnsi="PingFang TC Light" w:cs="Muna"/>
-          <w:sz w:val="28"/>
-          <w:szCs w:val="28"/>
-        </w:rPr>
-        <w:t>permette all’utente di modificare la quantità di un prodotto rifornito</w:t>
+        <w:t>Rimozione</w:t>
+      </w:r>
+      <w:r>
+        <w:rPr>
+          <w:rFonts w:ascii="PingFang TC Light" w:eastAsia="PingFang TC Light" w:hAnsi="PingFang TC Light" w:cs="Muna"/>
+          <w:b/>
+          <w:sz w:val="28"/>
+          <w:szCs w:val="28"/>
+        </w:rPr>
+        <w:t xml:space="preserve"> prodotto</w:t>
+      </w:r>
+      <w:r>
+        <w:rPr>
+          <w:rFonts w:ascii="PingFang TC Light" w:eastAsia="PingFang TC Light" w:hAnsi="PingFang TC Light" w:cs="Muna"/>
+          <w:sz w:val="28"/>
+          <w:szCs w:val="28"/>
+        </w:rPr>
+        <w:t xml:space="preserve"> </w:t>
+      </w:r>
+      <w:r>
+        <w:rPr>
+          <w:rFonts w:ascii="PingFang TC Light" w:eastAsia="PingFang TC Light" w:hAnsi="PingFang TC Light" w:cs="Muna"/>
+          <w:b/>
+          <w:sz w:val="28"/>
+          <w:szCs w:val="28"/>
+        </w:rPr>
+        <w:t>inventario</w:t>
+      </w:r>
+      <w:r>
+        <w:rPr>
+          <w:rFonts w:ascii="PingFang TC Light" w:eastAsia="PingFang TC Light" w:hAnsi="PingFang TC Light" w:cs="Muna"/>
+          <w:sz w:val="28"/>
+          <w:szCs w:val="28"/>
+        </w:rPr>
+        <w:t>: permette all’utente di rimuovere un prodotto in magazzino</w:t>
       </w:r>
     </w:p>
     <w:p>
@@ -4353,15 +4398,7 @@
           <w:szCs w:val="28"/>
           <w:u w:val="single"/>
         </w:rPr>
-        <w:t>RF_5.4</w:t>
-      </w:r>
-      <w:r>
-        <w:rPr>
-          <w:rFonts w:ascii="PingFang TC Light" w:eastAsia="PingFang TC Light" w:hAnsi="PingFang TC Light" w:cs="Muna"/>
-          <w:sz w:val="28"/>
-          <w:szCs w:val="28"/>
-        </w:rPr>
-        <w:t xml:space="preserve"> </w:t>
+        <w:t xml:space="preserve">RF_5.3 </w:t>
       </w:r>
       <w:r>
         <w:rPr>
@@ -4370,15 +4407,15 @@
           <w:sz w:val="28"/>
           <w:szCs w:val="28"/>
         </w:rPr>
-        <w:t xml:space="preserve">Modifica quantità minima: </w:t>
-      </w:r>
-      <w:r>
-        <w:rPr>
-          <w:rFonts w:ascii="PingFang TC Light" w:eastAsia="PingFang TC Light" w:hAnsi="PingFang TC Light" w:cs="Muna"/>
-          <w:sz w:val="28"/>
-          <w:szCs w:val="28"/>
-        </w:rPr>
-        <w:t>permette all’utente di modificare la quantità minima di scorta</w:t>
+        <w:t xml:space="preserve">Modifica quantità prodotto inventario: </w:t>
+      </w:r>
+      <w:r>
+        <w:rPr>
+          <w:rFonts w:ascii="PingFang TC Light" w:eastAsia="PingFang TC Light" w:hAnsi="PingFang TC Light" w:cs="Muna"/>
+          <w:sz w:val="28"/>
+          <w:szCs w:val="28"/>
+        </w:rPr>
+        <w:t>permette all’utente di modificare la quantità di un prodotto rifornito</w:t>
       </w:r>
     </w:p>
     <w:p>
@@ -4392,17 +4429,9 @@
           <w:rFonts w:ascii="PingFang TC Light" w:eastAsia="PingFang TC Light" w:hAnsi="PingFang TC Light" w:cs="Muna"/>
           <w:sz w:val="28"/>
           <w:szCs w:val="28"/>
-        </w:rPr>
-      </w:pPr>
-      <w:r>
-        <w:rPr>
-          <w:rFonts w:ascii="PingFang TC Light" w:eastAsia="PingFang TC Light" w:hAnsi="PingFang TC Light" w:cs="Muna"/>
-          <w:sz w:val="28"/>
-          <w:szCs w:val="28"/>
           <w:u w:val="single"/>
         </w:rPr>
-        <w:t>RF_</w:t>
-      </w:r>
+      </w:pPr>
       <w:r>
         <w:rPr>
           <w:rFonts w:ascii="PingFang TC Light" w:eastAsia="PingFang TC Light" w:hAnsi="PingFang TC Light" w:cs="Muna"/>
@@ -4410,25 +4439,7 @@
           <w:szCs w:val="28"/>
           <w:u w:val="single"/>
         </w:rPr>
-        <w:t>5</w:t>
-      </w:r>
-      <w:r>
-        <w:rPr>
-          <w:rFonts w:ascii="PingFang TC Light" w:eastAsia="PingFang TC Light" w:hAnsi="PingFang TC Light" w:cs="Muna"/>
-          <w:sz w:val="28"/>
-          <w:szCs w:val="28"/>
-          <w:u w:val="single"/>
-        </w:rPr>
-        <w:t>.</w:t>
-      </w:r>
-      <w:r>
-        <w:rPr>
-          <w:rFonts w:ascii="PingFang TC Light" w:eastAsia="PingFang TC Light" w:hAnsi="PingFang TC Light" w:cs="Muna"/>
-          <w:sz w:val="28"/>
-          <w:szCs w:val="28"/>
-          <w:u w:val="single"/>
-        </w:rPr>
-        <w:t>5</w:t>
+        <w:t>RF_5.4</w:t>
       </w:r>
       <w:r>
         <w:rPr>
@@ -4445,108 +4456,15 @@
           <w:sz w:val="28"/>
           <w:szCs w:val="28"/>
         </w:rPr>
-        <w:t>Ricerca prodotto</w:t>
-      </w:r>
-      <w:r>
-        <w:rPr>
-          <w:rFonts w:ascii="PingFang TC Light" w:eastAsia="PingFang TC Light" w:hAnsi="PingFang TC Light" w:cs="Muna"/>
-          <w:sz w:val="28"/>
-          <w:szCs w:val="28"/>
-        </w:rPr>
-        <w:t xml:space="preserve"> </w:t>
-      </w:r>
-      <w:r>
-        <w:rPr>
-          <w:rFonts w:ascii="PingFang TC Light" w:eastAsia="PingFang TC Light" w:hAnsi="PingFang TC Light" w:cs="Muna"/>
-          <w:b/>
-          <w:sz w:val="28"/>
-          <w:szCs w:val="28"/>
-        </w:rPr>
-        <w:t>inventario</w:t>
-      </w:r>
-      <w:r>
-        <w:rPr>
-          <w:rFonts w:ascii="PingFang TC Light" w:eastAsia="PingFang TC Light" w:hAnsi="PingFang TC Light" w:cs="Muna"/>
-          <w:sz w:val="28"/>
-          <w:szCs w:val="28"/>
-        </w:rPr>
-        <w:t>: permette all’utente di ricercare un prodotto in magazzino</w:t>
-      </w:r>
-    </w:p>
-    <w:p>
-      <w:pPr>
-        <w:rPr>
-          <w:rFonts w:ascii="PingFang TC Light" w:eastAsia="PingFang TC Light" w:hAnsi="PingFang TC Light" w:cs="Muna"/>
-          <w:b/>
-          <w:sz w:val="28"/>
-          <w:szCs w:val="28"/>
-        </w:rPr>
-      </w:pPr>
-    </w:p>
-    <w:p>
-      <w:pPr>
-        <w:rPr>
-          <w:rFonts w:ascii="PingFang TC Light" w:eastAsia="PingFang TC Light" w:hAnsi="PingFang TC Light" w:cs="Muna"/>
-          <w:b/>
-          <w:sz w:val="28"/>
-          <w:szCs w:val="28"/>
-        </w:rPr>
-      </w:pPr>
-      <w:r>
-        <w:rPr>
-          <w:rFonts w:ascii="PingFang TC Light" w:eastAsia="PingFang TC Light" w:hAnsi="PingFang TC Light" w:cs="Muna"/>
-          <w:b/>
-          <w:sz w:val="28"/>
-          <w:szCs w:val="28"/>
-        </w:rPr>
-        <w:t>M_</w:t>
-      </w:r>
-      <w:r>
-        <w:rPr>
-          <w:rFonts w:ascii="PingFang TC Light" w:eastAsia="PingFang TC Light" w:hAnsi="PingFang TC Light" w:cs="Muna"/>
-          <w:b/>
-          <w:sz w:val="28"/>
-          <w:szCs w:val="28"/>
-        </w:rPr>
-        <w:t>RF_</w:t>
-      </w:r>
-      <w:proofErr w:type="gramStart"/>
-      <w:r>
-        <w:rPr>
-          <w:rFonts w:ascii="PingFang TC Light" w:eastAsia="PingFang TC Light" w:hAnsi="PingFang TC Light" w:cs="Muna"/>
-          <w:b/>
-          <w:sz w:val="28"/>
-          <w:szCs w:val="28"/>
-        </w:rPr>
-        <w:t>6</w:t>
-      </w:r>
-      <w:r>
-        <w:rPr>
-          <w:rFonts w:ascii="PingFang TC Light" w:eastAsia="PingFang TC Light" w:hAnsi="PingFang TC Light" w:cs="Muna"/>
-          <w:b/>
-          <w:sz w:val="28"/>
-          <w:szCs w:val="28"/>
-        </w:rPr>
-        <w:t xml:space="preserve"> :</w:t>
-      </w:r>
-      <w:proofErr w:type="gramEnd"/>
-      <w:r>
-        <w:rPr>
-          <w:rFonts w:ascii="PingFang TC Light" w:eastAsia="PingFang TC Light" w:hAnsi="PingFang TC Light" w:cs="Muna"/>
-          <w:b/>
-          <w:sz w:val="28"/>
-          <w:szCs w:val="28"/>
-        </w:rPr>
-        <w:t xml:space="preserve"> </w:t>
-      </w:r>
-      <w:r>
-        <w:rPr>
-          <w:rFonts w:ascii="PingFang TC Light" w:eastAsia="PingFang TC Light" w:hAnsi="PingFang TC Light" w:cs="Muna"/>
-          <w:b/>
-          <w:sz w:val="28"/>
-          <w:szCs w:val="28"/>
-        </w:rPr>
-        <w:t>Prenotazione</w:t>
+        <w:t xml:space="preserve">Modifica quantità minima: </w:t>
+      </w:r>
+      <w:r>
+        <w:rPr>
+          <w:rFonts w:ascii="PingFang TC Light" w:eastAsia="PingFang TC Light" w:hAnsi="PingFang TC Light" w:cs="Muna"/>
+          <w:sz w:val="28"/>
+          <w:szCs w:val="28"/>
+        </w:rPr>
+        <w:t>permette all’utente di modificare la quantità minima di scorta</w:t>
       </w:r>
     </w:p>
     <w:p>
@@ -4578,29 +4496,130 @@
           <w:szCs w:val="28"/>
           <w:u w:val="single"/>
         </w:rPr>
+        <w:t>5</w:t>
+      </w:r>
+      <w:r>
+        <w:rPr>
+          <w:rFonts w:ascii="PingFang TC Light" w:eastAsia="PingFang TC Light" w:hAnsi="PingFang TC Light" w:cs="Muna"/>
+          <w:sz w:val="28"/>
+          <w:szCs w:val="28"/>
+          <w:u w:val="single"/>
+        </w:rPr>
+        <w:t>.</w:t>
+      </w:r>
+      <w:r>
+        <w:rPr>
+          <w:rFonts w:ascii="PingFang TC Light" w:eastAsia="PingFang TC Light" w:hAnsi="PingFang TC Light" w:cs="Muna"/>
+          <w:sz w:val="28"/>
+          <w:szCs w:val="28"/>
+          <w:u w:val="single"/>
+        </w:rPr>
+        <w:t>5</w:t>
+      </w:r>
+      <w:r>
+        <w:rPr>
+          <w:rFonts w:ascii="PingFang TC Light" w:eastAsia="PingFang TC Light" w:hAnsi="PingFang TC Light" w:cs="Muna"/>
+          <w:sz w:val="28"/>
+          <w:szCs w:val="28"/>
+        </w:rPr>
+        <w:t xml:space="preserve"> </w:t>
+      </w:r>
+      <w:r>
+        <w:rPr>
+          <w:rFonts w:ascii="PingFang TC Light" w:eastAsia="PingFang TC Light" w:hAnsi="PingFang TC Light" w:cs="Muna"/>
+          <w:b/>
+          <w:sz w:val="28"/>
+          <w:szCs w:val="28"/>
+        </w:rPr>
+        <w:t>Ricerca prodotto</w:t>
+      </w:r>
+      <w:r>
+        <w:rPr>
+          <w:rFonts w:ascii="PingFang TC Light" w:eastAsia="PingFang TC Light" w:hAnsi="PingFang TC Light" w:cs="Muna"/>
+          <w:sz w:val="28"/>
+          <w:szCs w:val="28"/>
+        </w:rPr>
+        <w:t xml:space="preserve"> </w:t>
+      </w:r>
+      <w:r>
+        <w:rPr>
+          <w:rFonts w:ascii="PingFang TC Light" w:eastAsia="PingFang TC Light" w:hAnsi="PingFang TC Light" w:cs="Muna"/>
+          <w:b/>
+          <w:sz w:val="28"/>
+          <w:szCs w:val="28"/>
+        </w:rPr>
+        <w:t>inventario</w:t>
+      </w:r>
+      <w:r>
+        <w:rPr>
+          <w:rFonts w:ascii="PingFang TC Light" w:eastAsia="PingFang TC Light" w:hAnsi="PingFang TC Light" w:cs="Muna"/>
+          <w:sz w:val="28"/>
+          <w:szCs w:val="28"/>
+        </w:rPr>
+        <w:t>: permette all’utente di ricercare un prodotto in magazzino</w:t>
+      </w:r>
+    </w:p>
+    <w:p>
+      <w:pPr>
+        <w:rPr>
+          <w:rFonts w:ascii="PingFang TC Light" w:eastAsia="PingFang TC Light" w:hAnsi="PingFang TC Light" w:cs="Muna"/>
+          <w:b/>
+          <w:sz w:val="28"/>
+          <w:szCs w:val="28"/>
+        </w:rPr>
+      </w:pPr>
+    </w:p>
+    <w:p>
+      <w:pPr>
+        <w:rPr>
+          <w:rFonts w:ascii="PingFang TC Light" w:eastAsia="PingFang TC Light" w:hAnsi="PingFang TC Light" w:cs="Muna"/>
+          <w:b/>
+          <w:sz w:val="28"/>
+          <w:szCs w:val="28"/>
+        </w:rPr>
+      </w:pPr>
+      <w:r>
+        <w:rPr>
+          <w:rFonts w:ascii="PingFang TC Light" w:eastAsia="PingFang TC Light" w:hAnsi="PingFang TC Light" w:cs="Muna"/>
+          <w:b/>
+          <w:sz w:val="28"/>
+          <w:szCs w:val="28"/>
+        </w:rPr>
+        <w:t>M_</w:t>
+      </w:r>
+      <w:r>
+        <w:rPr>
+          <w:rFonts w:ascii="PingFang TC Light" w:eastAsia="PingFang TC Light" w:hAnsi="PingFang TC Light" w:cs="Muna"/>
+          <w:b/>
+          <w:sz w:val="28"/>
+          <w:szCs w:val="28"/>
+        </w:rPr>
+        <w:t>RF_</w:t>
+      </w:r>
+      <w:proofErr w:type="gramStart"/>
+      <w:r>
+        <w:rPr>
+          <w:rFonts w:ascii="PingFang TC Light" w:eastAsia="PingFang TC Light" w:hAnsi="PingFang TC Light" w:cs="Muna"/>
+          <w:b/>
+          <w:sz w:val="28"/>
+          <w:szCs w:val="28"/>
+        </w:rPr>
         <w:t>6</w:t>
       </w:r>
       <w:r>
         <w:rPr>
           <w:rFonts w:ascii="PingFang TC Light" w:eastAsia="PingFang TC Light" w:hAnsi="PingFang TC Light" w:cs="Muna"/>
-          <w:sz w:val="28"/>
-          <w:szCs w:val="28"/>
-          <w:u w:val="single"/>
-        </w:rPr>
-        <w:t>.</w:t>
-      </w:r>
-      <w:r>
-        <w:rPr>
-          <w:rFonts w:ascii="PingFang TC Light" w:eastAsia="PingFang TC Light" w:hAnsi="PingFang TC Light" w:cs="Muna"/>
-          <w:sz w:val="28"/>
-          <w:szCs w:val="28"/>
-          <w:u w:val="single"/>
-        </w:rPr>
-        <w:t>1</w:t>
-      </w:r>
-      <w:r>
-        <w:rPr>
-          <w:rFonts w:ascii="PingFang TC Light" w:eastAsia="PingFang TC Light" w:hAnsi="PingFang TC Light" w:cs="Muna"/>
+          <w:b/>
+          <w:sz w:val="28"/>
+          <w:szCs w:val="28"/>
+        </w:rPr>
+        <w:t xml:space="preserve"> :</w:t>
+      </w:r>
+      <w:proofErr w:type="gramEnd"/>
+      <w:r>
+        <w:rPr>
+          <w:rFonts w:ascii="PingFang TC Light" w:eastAsia="PingFang TC Light" w:hAnsi="PingFang TC Light" w:cs="Muna"/>
+          <w:b/>
           <w:sz w:val="28"/>
           <w:szCs w:val="28"/>
         </w:rPr>
@@ -4613,50 +4632,7 @@
           <w:sz w:val="28"/>
           <w:szCs w:val="28"/>
         </w:rPr>
-        <w:t xml:space="preserve">Visualizza </w:t>
-      </w:r>
-      <w:proofErr w:type="gramStart"/>
-      <w:r>
-        <w:rPr>
-          <w:rFonts w:ascii="PingFang TC Light" w:eastAsia="PingFang TC Light" w:hAnsi="PingFang TC Light" w:cs="Muna"/>
-          <w:b/>
-          <w:sz w:val="28"/>
-          <w:szCs w:val="28"/>
-        </w:rPr>
-        <w:t xml:space="preserve">pasticceria </w:t>
-      </w:r>
-      <w:r>
-        <w:rPr>
-          <w:rFonts w:ascii="PingFang TC Light" w:eastAsia="PingFang TC Light" w:hAnsi="PingFang TC Light" w:cs="Muna"/>
-          <w:sz w:val="28"/>
-          <w:szCs w:val="28"/>
-        </w:rPr>
-        <w:t>:</w:t>
-      </w:r>
-      <w:proofErr w:type="gramEnd"/>
-      <w:r>
-        <w:rPr>
-          <w:rFonts w:ascii="PingFang TC Light" w:eastAsia="PingFang TC Light" w:hAnsi="PingFang TC Light" w:cs="Muna"/>
-          <w:sz w:val="28"/>
-          <w:szCs w:val="28"/>
-        </w:rPr>
-        <w:t xml:space="preserve"> p</w:t>
-      </w:r>
-      <w:r>
-        <w:rPr>
-          <w:rFonts w:ascii="PingFang TC Light" w:eastAsia="PingFang TC Light" w:hAnsi="PingFang TC Light" w:cs="Muna"/>
-          <w:sz w:val="28"/>
-          <w:szCs w:val="28"/>
-        </w:rPr>
-        <w:t xml:space="preserve">ermette all’utente di </w:t>
-      </w:r>
-      <w:r>
-        <w:rPr>
-          <w:rFonts w:ascii="PingFang TC Light" w:eastAsia="PingFang TC Light" w:hAnsi="PingFang TC Light" w:cs="Muna"/>
-          <w:sz w:val="28"/>
-          <w:szCs w:val="28"/>
-        </w:rPr>
-        <w:t>visualizzare una pasticceria per controllare i suoi prodotti finiti</w:t>
+        <w:t>Prenotazione</w:t>
       </w:r>
     </w:p>
     <w:p>
@@ -4706,7 +4682,7 @@
           <w:szCs w:val="28"/>
           <w:u w:val="single"/>
         </w:rPr>
-        <w:t>2</w:t>
+        <w:t>1</w:t>
       </w:r>
       <w:r>
         <w:rPr>
@@ -4723,15 +4699,76 @@
           <w:sz w:val="28"/>
           <w:szCs w:val="28"/>
         </w:rPr>
-        <w:t>Prenota un prodotto finito</w:t>
-      </w:r>
-      <w:r>
-        <w:rPr>
-          <w:rFonts w:ascii="PingFang TC Light" w:eastAsia="PingFang TC Light" w:hAnsi="PingFang TC Light" w:cs="Muna"/>
-          <w:sz w:val="28"/>
-          <w:szCs w:val="28"/>
-        </w:rPr>
-        <w:t>: permette all’utente di prenotare un prodotto in vendita dalla pasticceria</w:t>
+        <w:t xml:space="preserve">Visualizza </w:t>
+      </w:r>
+      <w:proofErr w:type="gramStart"/>
+      <w:r>
+        <w:rPr>
+          <w:rFonts w:ascii="PingFang TC Light" w:eastAsia="PingFang TC Light" w:hAnsi="PingFang TC Light" w:cs="Muna"/>
+          <w:b/>
+          <w:sz w:val="28"/>
+          <w:szCs w:val="28"/>
+        </w:rPr>
+        <w:t>pasticceri</w:t>
+      </w:r>
+      <w:r>
+        <w:rPr>
+          <w:rFonts w:ascii="PingFang TC Light" w:eastAsia="PingFang TC Light" w:hAnsi="PingFang TC Light" w:cs="Muna"/>
+          <w:b/>
+          <w:sz w:val="28"/>
+          <w:szCs w:val="28"/>
+        </w:rPr>
+        <w:t>e</w:t>
+      </w:r>
+      <w:r>
+        <w:rPr>
+          <w:rFonts w:ascii="PingFang TC Light" w:eastAsia="PingFang TC Light" w:hAnsi="PingFang TC Light" w:cs="Muna"/>
+          <w:b/>
+          <w:sz w:val="28"/>
+          <w:szCs w:val="28"/>
+        </w:rPr>
+        <w:t xml:space="preserve"> </w:t>
+      </w:r>
+      <w:r>
+        <w:rPr>
+          <w:rFonts w:ascii="PingFang TC Light" w:eastAsia="PingFang TC Light" w:hAnsi="PingFang TC Light" w:cs="Muna"/>
+          <w:sz w:val="28"/>
+          <w:szCs w:val="28"/>
+        </w:rPr>
+        <w:t>:</w:t>
+      </w:r>
+      <w:proofErr w:type="gramEnd"/>
+      <w:r>
+        <w:rPr>
+          <w:rFonts w:ascii="PingFang TC Light" w:eastAsia="PingFang TC Light" w:hAnsi="PingFang TC Light" w:cs="Muna"/>
+          <w:sz w:val="28"/>
+          <w:szCs w:val="28"/>
+        </w:rPr>
+        <w:t xml:space="preserve"> p</w:t>
+      </w:r>
+      <w:r>
+        <w:rPr>
+          <w:rFonts w:ascii="PingFang TC Light" w:eastAsia="PingFang TC Light" w:hAnsi="PingFang TC Light" w:cs="Muna"/>
+          <w:sz w:val="28"/>
+          <w:szCs w:val="28"/>
+        </w:rPr>
+        <w:t xml:space="preserve">ermette all’utente di </w:t>
+      </w:r>
+      <w:r>
+        <w:rPr>
+          <w:rFonts w:ascii="PingFang TC Light" w:eastAsia="PingFang TC Light" w:hAnsi="PingFang TC Light" w:cs="Muna"/>
+          <w:sz w:val="28"/>
+          <w:szCs w:val="28"/>
+        </w:rPr>
+        <w:t xml:space="preserve">visualizzare </w:t>
+      </w:r>
+      <w:r>
+        <w:rPr>
+          <w:rFonts w:ascii="PingFang TC Light" w:eastAsia="PingFang TC Light" w:hAnsi="PingFang TC Light" w:cs="Muna"/>
+          <w:sz w:val="28"/>
+          <w:szCs w:val="28"/>
+        </w:rPr>
+        <w:t>le pasticcerie registrate</w:t>
       </w:r>
     </w:p>
     <w:p>
@@ -4781,7 +4818,184 @@
           <w:szCs w:val="28"/>
           <w:u w:val="single"/>
         </w:rPr>
+        <w:t>2</w:t>
+      </w:r>
+      <w:r>
+        <w:rPr>
+          <w:rFonts w:ascii="PingFang TC Light" w:eastAsia="PingFang TC Light" w:hAnsi="PingFang TC Light" w:cs="Muna"/>
+          <w:sz w:val="28"/>
+          <w:szCs w:val="28"/>
+        </w:rPr>
+        <w:t xml:space="preserve"> </w:t>
+      </w:r>
+      <w:r>
+        <w:rPr>
+          <w:rFonts w:ascii="PingFang TC Light" w:eastAsia="PingFang TC Light" w:hAnsi="PingFang TC Light" w:cs="Muna"/>
+          <w:b/>
+          <w:sz w:val="28"/>
+          <w:szCs w:val="28"/>
+        </w:rPr>
+        <w:t xml:space="preserve">Visualizza prodotti </w:t>
+      </w:r>
+      <w:proofErr w:type="gramStart"/>
+      <w:r>
+        <w:rPr>
+          <w:rFonts w:ascii="PingFang TC Light" w:eastAsia="PingFang TC Light" w:hAnsi="PingFang TC Light" w:cs="Muna"/>
+          <w:b/>
+          <w:sz w:val="28"/>
+          <w:szCs w:val="28"/>
+        </w:rPr>
+        <w:t xml:space="preserve">pasticceria </w:t>
+      </w:r>
+      <w:r>
+        <w:rPr>
+          <w:rFonts w:ascii="PingFang TC Light" w:eastAsia="PingFang TC Light" w:hAnsi="PingFang TC Light" w:cs="Muna"/>
+          <w:sz w:val="28"/>
+          <w:szCs w:val="28"/>
+        </w:rPr>
+        <w:t>:</w:t>
+      </w:r>
+      <w:proofErr w:type="gramEnd"/>
+      <w:r>
+        <w:rPr>
+          <w:rFonts w:ascii="PingFang TC Light" w:eastAsia="PingFang TC Light" w:hAnsi="PingFang TC Light" w:cs="Muna"/>
+          <w:sz w:val="28"/>
+          <w:szCs w:val="28"/>
+        </w:rPr>
+        <w:t xml:space="preserve"> permette all’utente di </w:t>
+      </w:r>
+      <w:r>
+        <w:rPr>
+          <w:rFonts w:ascii="PingFang TC Light" w:eastAsia="PingFang TC Light" w:hAnsi="PingFang TC Light" w:cs="Muna"/>
+          <w:sz w:val="28"/>
+          <w:szCs w:val="28"/>
+        </w:rPr>
+        <w:t>controllare i prodotti in vendita da una pasticceria</w:t>
+      </w:r>
+    </w:p>
+    <w:p>
+      <w:pPr>
+        <w:pStyle w:val="Paragrafoelenco"/>
+        <w:numPr>
+          <w:ilvl w:val="0"/>
+          <w:numId w:val="7"/>
+        </w:numPr>
+        <w:rPr>
+          <w:rFonts w:ascii="PingFang TC Light" w:eastAsia="PingFang TC Light" w:hAnsi="PingFang TC Light" w:cs="Muna"/>
+          <w:sz w:val="28"/>
+          <w:szCs w:val="28"/>
+        </w:rPr>
+      </w:pPr>
+      <w:r>
+        <w:rPr>
+          <w:rFonts w:ascii="PingFang TC Light" w:eastAsia="PingFang TC Light" w:hAnsi="PingFang TC Light" w:cs="Muna"/>
+          <w:sz w:val="28"/>
+          <w:szCs w:val="28"/>
+          <w:u w:val="single"/>
+        </w:rPr>
+        <w:t>RF_</w:t>
+      </w:r>
+      <w:r>
+        <w:rPr>
+          <w:rFonts w:ascii="PingFang TC Light" w:eastAsia="PingFang TC Light" w:hAnsi="PingFang TC Light" w:cs="Muna"/>
+          <w:sz w:val="28"/>
+          <w:szCs w:val="28"/>
+          <w:u w:val="single"/>
+        </w:rPr>
+        <w:t>6</w:t>
+      </w:r>
+      <w:r>
+        <w:rPr>
+          <w:rFonts w:ascii="PingFang TC Light" w:eastAsia="PingFang TC Light" w:hAnsi="PingFang TC Light" w:cs="Muna"/>
+          <w:sz w:val="28"/>
+          <w:szCs w:val="28"/>
+          <w:u w:val="single"/>
+        </w:rPr>
+        <w:t>.</w:t>
+      </w:r>
+      <w:r>
+        <w:rPr>
+          <w:rFonts w:ascii="PingFang TC Light" w:eastAsia="PingFang TC Light" w:hAnsi="PingFang TC Light" w:cs="Muna"/>
+          <w:sz w:val="28"/>
+          <w:szCs w:val="28"/>
+          <w:u w:val="single"/>
+        </w:rPr>
         <w:t>3</w:t>
+      </w:r>
+      <w:r>
+        <w:rPr>
+          <w:rFonts w:ascii="PingFang TC Light" w:eastAsia="PingFang TC Light" w:hAnsi="PingFang TC Light" w:cs="Muna"/>
+          <w:sz w:val="28"/>
+          <w:szCs w:val="28"/>
+        </w:rPr>
+        <w:t xml:space="preserve"> </w:t>
+      </w:r>
+      <w:r>
+        <w:rPr>
+          <w:rFonts w:ascii="PingFang TC Light" w:eastAsia="PingFang TC Light" w:hAnsi="PingFang TC Light" w:cs="Muna"/>
+          <w:b/>
+          <w:sz w:val="28"/>
+          <w:szCs w:val="28"/>
+        </w:rPr>
+        <w:t>Prenota un prodotto finito</w:t>
+      </w:r>
+      <w:r>
+        <w:rPr>
+          <w:rFonts w:ascii="PingFang TC Light" w:eastAsia="PingFang TC Light" w:hAnsi="PingFang TC Light" w:cs="Muna"/>
+          <w:sz w:val="28"/>
+          <w:szCs w:val="28"/>
+        </w:rPr>
+        <w:t>: permette all’utente di prenotare un prodotto in vendita dalla pasticceria</w:t>
+      </w:r>
+    </w:p>
+    <w:p>
+      <w:pPr>
+        <w:pStyle w:val="Paragrafoelenco"/>
+        <w:numPr>
+          <w:ilvl w:val="0"/>
+          <w:numId w:val="7"/>
+        </w:numPr>
+        <w:rPr>
+          <w:rFonts w:ascii="PingFang TC Light" w:eastAsia="PingFang TC Light" w:hAnsi="PingFang TC Light" w:cs="Muna"/>
+          <w:sz w:val="28"/>
+          <w:szCs w:val="28"/>
+        </w:rPr>
+      </w:pPr>
+      <w:r>
+        <w:rPr>
+          <w:rFonts w:ascii="PingFang TC Light" w:eastAsia="PingFang TC Light" w:hAnsi="PingFang TC Light" w:cs="Muna"/>
+          <w:sz w:val="28"/>
+          <w:szCs w:val="28"/>
+          <w:u w:val="single"/>
+        </w:rPr>
+        <w:t>RF_</w:t>
+      </w:r>
+      <w:r>
+        <w:rPr>
+          <w:rFonts w:ascii="PingFang TC Light" w:eastAsia="PingFang TC Light" w:hAnsi="PingFang TC Light" w:cs="Muna"/>
+          <w:sz w:val="28"/>
+          <w:szCs w:val="28"/>
+          <w:u w:val="single"/>
+        </w:rPr>
+        <w:t>6</w:t>
+      </w:r>
+      <w:r>
+        <w:rPr>
+          <w:rFonts w:ascii="PingFang TC Light" w:eastAsia="PingFang TC Light" w:hAnsi="PingFang TC Light" w:cs="Muna"/>
+          <w:sz w:val="28"/>
+          <w:szCs w:val="28"/>
+          <w:u w:val="single"/>
+        </w:rPr>
+        <w:t>.</w:t>
+      </w:r>
+      <w:r>
+        <w:rPr>
+          <w:rFonts w:ascii="PingFang TC Light" w:eastAsia="PingFang TC Light" w:hAnsi="PingFang TC Light" w:cs="Muna"/>
+          <w:sz w:val="28"/>
+          <w:szCs w:val="28"/>
+          <w:u w:val="single"/>
+        </w:rPr>
+        <w:t>4</w:t>
       </w:r>
       <w:r>
         <w:rPr>
@@ -4844,6 +5058,7 @@
           <w:szCs w:val="36"/>
           <w:lang w:val="en-US"/>
         </w:rPr>
+        <w:lastRenderedPageBreak/>
         <w:t>3.</w:t>
       </w:r>
       <w:r>
@@ -5002,7 +5217,6 @@
           <w:szCs w:val="28"/>
           <w:u w:val="single"/>
         </w:rPr>
-        <w:lastRenderedPageBreak/>
         <w:t>NF_2</w:t>
       </w:r>
       <w:r>
@@ -5488,6 +5702,7 @@
           <w:sz w:val="36"/>
           <w:szCs w:val="36"/>
         </w:rPr>
+        <w:lastRenderedPageBreak/>
         <w:t>3.3.</w:t>
       </w:r>
       <w:r>
@@ -5598,7 +5813,6 @@
           <w:szCs w:val="36"/>
           <w:lang w:val="en-US"/>
         </w:rPr>
-        <w:lastRenderedPageBreak/>
         <w:t>3.4 System models</w:t>
       </w:r>
     </w:p>
@@ -6505,6 +6719,7 @@
                 <w:sz w:val="20"/>
                 <w:szCs w:val="20"/>
               </w:rPr>
+              <w:lastRenderedPageBreak/>
               <w:t>Exit Condition</w:t>
             </w:r>
           </w:p>
@@ -6655,7 +6870,6 @@
           <w:szCs w:val="28"/>
           <w:u w:val="single"/>
         </w:rPr>
-        <w:lastRenderedPageBreak/>
         <w:t>RF_1.2</w:t>
       </w:r>
       <w:r>
@@ -7537,6 +7751,7 @@
                       <w:sz w:val="20"/>
                       <w:szCs w:val="20"/>
                     </w:rPr>
+                    <w:lastRenderedPageBreak/>
                     <w:t>Il sistema mostra la pagina di conferma della registrazione</w:t>
                   </w:r>
                 </w:p>
@@ -7578,6 +7793,7 @@
                 <w:sz w:val="20"/>
                 <w:szCs w:val="20"/>
               </w:rPr>
+              <w:lastRenderedPageBreak/>
               <w:t>Exit Condition</w:t>
             </w:r>
           </w:p>
@@ -9496,7 +9712,6 @@
                 <w:sz w:val="20"/>
                 <w:szCs w:val="20"/>
               </w:rPr>
-              <w:lastRenderedPageBreak/>
               <w:t>Exit Condition</w:t>
             </w:r>
           </w:p>
@@ -9780,34 +9995,7 @@
                 <w:sz w:val="20"/>
                 <w:szCs w:val="20"/>
               </w:rPr>
-              <w:t xml:space="preserve">U.C. </w:t>
-            </w:r>
-            <w:r>
-              <w:rPr>
-                <w:rFonts w:ascii="PingFang TC Semibold" w:eastAsia="PingFang TC Semibold" w:hAnsi="PingFang TC Semibold"/>
-                <w:b/>
-                <w:sz w:val="20"/>
-                <w:szCs w:val="20"/>
-              </w:rPr>
-              <w:t>5</w:t>
-            </w:r>
-            <w:r>
-              <w:rPr>
-                <w:rFonts w:ascii="PingFang TC Semibold" w:eastAsia="PingFang TC Semibold" w:hAnsi="PingFang TC Semibold"/>
-                <w:b/>
-                <w:sz w:val="20"/>
-                <w:szCs w:val="20"/>
-              </w:rPr>
-              <w:t xml:space="preserve"> Modifica</w:t>
-            </w:r>
-            <w:r>
-              <w:rPr>
-                <w:rFonts w:ascii="PingFang TC Semibold" w:eastAsia="PingFang TC Semibold" w:hAnsi="PingFang TC Semibold"/>
-                <w:b/>
-                <w:sz w:val="20"/>
-                <w:szCs w:val="20"/>
-              </w:rPr>
-              <w:t xml:space="preserve"> password</w:t>
+              <w:t>U.C. 5 Modifica password</w:t>
             </w:r>
           </w:p>
           <w:p>
@@ -10073,6 +10261,7 @@
                 <w:sz w:val="20"/>
                 <w:szCs w:val="20"/>
               </w:rPr>
+              <w:lastRenderedPageBreak/>
               <w:t>Entry condition</w:t>
             </w:r>
           </w:p>
@@ -10142,7 +10331,6 @@
                 <w:sz w:val="20"/>
                 <w:szCs w:val="20"/>
               </w:rPr>
-              <w:lastRenderedPageBreak/>
               <w:t>Flusso di eventi</w:t>
             </w:r>
           </w:p>
@@ -10357,23 +10545,7 @@
                       <w:sz w:val="20"/>
                       <w:szCs w:val="20"/>
                     </w:rPr>
-                    <w:t xml:space="preserve"> inserisce una nuova </w:t>
-                  </w:r>
-                  <w:r>
-                    <w:rPr>
-                      <w:rFonts w:ascii="PingFang TC Light" w:eastAsia="PingFang TC Light" w:hAnsi="PingFang TC Light"/>
-                      <w:sz w:val="20"/>
-                      <w:szCs w:val="20"/>
-                    </w:rPr>
-                    <w:t>password</w:t>
-                  </w:r>
-                  <w:r>
-                    <w:rPr>
-                      <w:rFonts w:ascii="PingFang TC Light" w:eastAsia="PingFang TC Light" w:hAnsi="PingFang TC Light"/>
-                      <w:sz w:val="20"/>
-                      <w:szCs w:val="20"/>
-                    </w:rPr>
-                    <w:t xml:space="preserve"> nel </w:t>
+                    <w:t xml:space="preserve"> inserisce una nuova password nel </w:t>
                   </w:r>
                   <w:proofErr w:type="spellStart"/>
                   <w:r>
@@ -10603,15 +10775,7 @@
                       <w:sz w:val="20"/>
                       <w:szCs w:val="20"/>
                     </w:rPr>
-                    <w:t xml:space="preserve"> confermando la modifica </w:t>
-                  </w:r>
-                  <w:r>
-                    <w:rPr>
-                      <w:rFonts w:ascii="PingFang TC Light" w:eastAsia="PingFang TC Light" w:hAnsi="PingFang TC Light"/>
-                      <w:sz w:val="20"/>
-                      <w:szCs w:val="20"/>
-                    </w:rPr>
-                    <w:t>della password</w:t>
+                    <w:t xml:space="preserve"> confermando la modifica della password</w:t>
                   </w:r>
                 </w:p>
               </w:tc>
@@ -10684,15 +10848,7 @@
                 <w:sz w:val="20"/>
                 <w:szCs w:val="20"/>
               </w:rPr>
-              <w:t xml:space="preserve">l’attore ha cambiato </w:t>
-            </w:r>
-            <w:r>
-              <w:rPr>
-                <w:rFonts w:ascii="PingFang TC Light" w:eastAsia="PingFang TC Light" w:hAnsi="PingFang TC Light"/>
-                <w:sz w:val="20"/>
-                <w:szCs w:val="20"/>
-              </w:rPr>
-              <w:t>password</w:t>
+              <w:t>l’attore ha cambiato password</w:t>
             </w:r>
           </w:p>
         </w:tc>
@@ -10757,47 +10913,7 @@
                 <w:sz w:val="20"/>
                 <w:szCs w:val="20"/>
               </w:rPr>
-              <w:t xml:space="preserve">Se al punto 6 l’attore ha inserito la stessa </w:t>
-            </w:r>
-            <w:r>
-              <w:rPr>
-                <w:rFonts w:ascii="PingFang TC" w:eastAsia="PingFang TC" w:hAnsi="PingFang TC"/>
-                <w:sz w:val="20"/>
-                <w:szCs w:val="20"/>
-              </w:rPr>
-              <w:t>password</w:t>
-            </w:r>
-            <w:r>
-              <w:rPr>
-                <w:rFonts w:ascii="PingFang TC" w:eastAsia="PingFang TC" w:hAnsi="PingFang TC"/>
-                <w:sz w:val="20"/>
-                <w:szCs w:val="20"/>
-              </w:rPr>
-              <w:t xml:space="preserve"> o una </w:t>
-            </w:r>
-            <w:r>
-              <w:rPr>
-                <w:rFonts w:ascii="PingFang TC" w:eastAsia="PingFang TC" w:hAnsi="PingFang TC"/>
-                <w:sz w:val="20"/>
-                <w:szCs w:val="20"/>
-              </w:rPr>
-              <w:t>password</w:t>
-            </w:r>
-            <w:r>
-              <w:rPr>
-                <w:rFonts w:ascii="PingFang TC" w:eastAsia="PingFang TC" w:hAnsi="PingFang TC"/>
-                <w:sz w:val="20"/>
-                <w:szCs w:val="20"/>
-              </w:rPr>
-              <w:t xml:space="preserve"> che non rispetta il formato richiesto, vedi caso d’uso ‘Errore modifica </w:t>
-            </w:r>
-            <w:r>
-              <w:rPr>
-                <w:rFonts w:ascii="PingFang TC" w:eastAsia="PingFang TC" w:hAnsi="PingFang TC"/>
-                <w:sz w:val="20"/>
-                <w:szCs w:val="20"/>
-              </w:rPr>
-              <w:t>password’</w:t>
+              <w:t>Se al punto 6 l’attore ha inserito la stessa password o una password che non rispetta il formato richiesto, vedi caso d’uso ‘Errore modifica password’</w:t>
             </w:r>
           </w:p>
         </w:tc>
@@ -10961,16 +11077,7 @@
                 <w:sz w:val="20"/>
                 <w:szCs w:val="20"/>
               </w:rPr>
-              <w:t xml:space="preserve">U.C. </w:t>
-            </w:r>
-            <w:r>
-              <w:rPr>
-                <w:rFonts w:ascii="PingFang TC Semibold" w:eastAsia="PingFang TC Semibold" w:hAnsi="PingFang TC Semibold"/>
-                <w:b/>
-                <w:sz w:val="20"/>
-                <w:szCs w:val="20"/>
-              </w:rPr>
-              <w:t>6 Registra pasticceria</w:t>
+              <w:t>U.C. 6 Registra pasticceria</w:t>
             </w:r>
           </w:p>
           <w:p>
@@ -12629,15 +12736,7 @@
                       <w:sz w:val="20"/>
                       <w:szCs w:val="20"/>
                     </w:rPr>
-                    <w:t>6</w:t>
-                  </w:r>
-                  <w:r>
-                    <w:rPr>
-                      <w:rFonts w:ascii="PingFang TC Light" w:eastAsia="PingFang TC Light" w:hAnsi="PingFang TC Light"/>
-                      <w:sz w:val="20"/>
-                      <w:szCs w:val="20"/>
-                    </w:rPr>
-                    <w:t xml:space="preserve">. </w:t>
+                    <w:t xml:space="preserve">6. </w:t>
                   </w:r>
                   <w:r>
                     <w:rPr>
@@ -18838,15 +18937,7 @@
                       <w:sz w:val="20"/>
                       <w:szCs w:val="20"/>
                     </w:rPr>
-                    <w:t>6</w:t>
-                  </w:r>
-                  <w:r>
-                    <w:rPr>
-                      <w:rFonts w:ascii="PingFang TC Light" w:eastAsia="PingFang TC Light" w:hAnsi="PingFang TC Light"/>
-                      <w:sz w:val="20"/>
-                      <w:szCs w:val="20"/>
-                    </w:rPr>
-                    <w:t>. Il sistema controlla se i dati sono conformi</w:t>
+                    <w:t>6. Il sistema controlla se i dati sono conformi</w:t>
                   </w:r>
                 </w:p>
                 <w:p>
@@ -19898,36 +19989,8 @@
                 <w:sz w:val="20"/>
                 <w:szCs w:val="20"/>
               </w:rPr>
-              <w:t>Se al punto 4, l’attore clicca sul bottone ‘Annulla’ invece di ‘Conferma’, vai al caso d’uso ‘Annulla rim</w:t>
-            </w:r>
-            <w:r>
-              <w:rPr>
-                <w:rFonts w:ascii="PingFang TC" w:eastAsia="PingFang TC" w:hAnsi="PingFang TC"/>
-                <w:sz w:val="20"/>
-                <w:szCs w:val="20"/>
-              </w:rPr>
-              <w:t xml:space="preserve">ozione prodotto </w:t>
-            </w:r>
-            <w:proofErr w:type="spellStart"/>
-            <w:r>
-              <w:rPr>
-                <w:rFonts w:ascii="PingFang TC" w:eastAsia="PingFang TC" w:hAnsi="PingFang TC"/>
-                <w:sz w:val="20"/>
-                <w:szCs w:val="20"/>
-              </w:rPr>
-              <w:t>finito</w:t>
-            </w:r>
-            <w:r>
-              <w:rPr>
-                <w:rFonts w:ascii="PingFang TC" w:eastAsia="PingFang TC" w:hAnsi="PingFang TC"/>
-                <w:sz w:val="20"/>
-                <w:szCs w:val="20"/>
-              </w:rPr>
-              <w:t>’</w:t>
-            </w:r>
-            <w:bookmarkStart w:id="0" w:name="_GoBack"/>
-            <w:bookmarkEnd w:id="0"/>
-            <w:proofErr w:type="spellEnd"/>
+              <w:t>Se al punto 4, l’attore clicca sul bottone ‘Annulla’ invece di ‘Conferma’, vai al caso d’uso ‘Annulla rimozione prodotto finito’</w:t>
+            </w:r>
           </w:p>
         </w:tc>
       </w:tr>
@@ -20483,16 +20546,17 @@
                       <w:sz w:val="20"/>
                       <w:szCs w:val="20"/>
                     </w:rPr>
-                    <w:t xml:space="preserve">- </w:t>
-                  </w:r>
-                  <w:r>
-                    <w:rPr>
-                      <w:rFonts w:ascii="PingFang TC Light" w:eastAsia="PingFang TC Light" w:hAnsi="PingFang TC Light"/>
-                      <w:sz w:val="20"/>
-                      <w:szCs w:val="20"/>
-                    </w:rPr>
-                    <w:t>Il sistema aumenta il prezzo di vendita</w:t>
-                  </w:r>
+                    <w:t xml:space="preserve">   </w:t>
+                  </w:r>
+                </w:p>
+                <w:p>
+                  <w:pPr>
+                    <w:rPr>
+                      <w:rFonts w:ascii="PingFang TC Light" w:eastAsia="PingFang TC Light" w:hAnsi="PingFang TC Light"/>
+                      <w:sz w:val="20"/>
+                      <w:szCs w:val="20"/>
+                    </w:rPr>
+                  </w:pPr>
                 </w:p>
                 <w:p>
                   <w:pPr>
@@ -20520,32 +20584,6 @@
                     <w:t>‘ :</w:t>
                   </w:r>
                   <w:proofErr w:type="gramEnd"/>
-                </w:p>
-                <w:p>
-                  <w:pPr>
-                    <w:rPr>
-                      <w:rFonts w:ascii="PingFang TC Light" w:eastAsia="PingFang TC Light" w:hAnsi="PingFang TC Light"/>
-                      <w:sz w:val="20"/>
-                      <w:szCs w:val="20"/>
-                    </w:rPr>
-                  </w:pPr>
-                  <w:r>
-                    <w:rPr>
-                      <w:rFonts w:ascii="PingFang TC Light" w:eastAsia="PingFang TC Light" w:hAnsi="PingFang TC Light"/>
-                      <w:sz w:val="20"/>
-                      <w:szCs w:val="20"/>
-                    </w:rPr>
-                    <w:lastRenderedPageBreak/>
-                    <w:t>-</w:t>
-                  </w:r>
-                  <w:r>
-                    <w:rPr>
-                      <w:rFonts w:ascii="PingFang TC Light" w:eastAsia="PingFang TC Light" w:hAnsi="PingFang TC Light"/>
-                      <w:sz w:val="20"/>
-                      <w:szCs w:val="20"/>
-                    </w:rPr>
-                    <w:t>Il sistema diminuisce il prezzo di vendita</w:t>
-                  </w:r>
                 </w:p>
                 <w:p>
                   <w:pPr>
@@ -20570,6 +20608,74 @@
                       <w:szCs w:val="20"/>
                     </w:rPr>
                   </w:pPr>
+                </w:p>
+                <w:p>
+                  <w:pPr>
+                    <w:rPr>
+                      <w:rFonts w:ascii="PingFang TC Light" w:eastAsia="PingFang TC Light" w:hAnsi="PingFang TC Light"/>
+                      <w:sz w:val="20"/>
+                      <w:szCs w:val="20"/>
+                    </w:rPr>
+                  </w:pPr>
+                  <w:r>
+                    <w:rPr>
+                      <w:rFonts w:ascii="PingFang TC Light" w:eastAsia="PingFang TC Light" w:hAnsi="PingFang TC Light"/>
+                      <w:sz w:val="20"/>
+                      <w:szCs w:val="20"/>
+                    </w:rPr>
+                    <w:t xml:space="preserve">1.1 </w:t>
+                  </w:r>
+                  <w:r>
+                    <w:rPr>
+                      <w:rFonts w:ascii="PingFang TC Light" w:eastAsia="PingFang TC Light" w:hAnsi="PingFang TC Light"/>
+                      <w:sz w:val="20"/>
+                      <w:szCs w:val="20"/>
+                    </w:rPr>
+                    <w:t>Il sistema aumenta il prezzo di vendita</w:t>
+                  </w:r>
+                </w:p>
+                <w:p>
+                  <w:pPr>
+                    <w:rPr>
+                      <w:rFonts w:ascii="PingFang TC Light" w:eastAsia="PingFang TC Light" w:hAnsi="PingFang TC Light"/>
+                      <w:sz w:val="20"/>
+                      <w:szCs w:val="20"/>
+                    </w:rPr>
+                  </w:pPr>
+                </w:p>
+                <w:p>
+                  <w:pPr>
+                    <w:rPr>
+                      <w:rFonts w:ascii="PingFang TC Light" w:eastAsia="PingFang TC Light" w:hAnsi="PingFang TC Light"/>
+                      <w:sz w:val="20"/>
+                      <w:szCs w:val="20"/>
+                    </w:rPr>
+                  </w:pPr>
+                </w:p>
+                <w:p>
+                  <w:pPr>
+                    <w:rPr>
+                      <w:rFonts w:ascii="PingFang TC Light" w:eastAsia="PingFang TC Light" w:hAnsi="PingFang TC Light"/>
+                      <w:sz w:val="20"/>
+                      <w:szCs w:val="20"/>
+                    </w:rPr>
+                  </w:pPr>
+                  <w:r>
+                    <w:rPr>
+                      <w:rFonts w:ascii="PingFang TC Light" w:eastAsia="PingFang TC Light" w:hAnsi="PingFang TC Light"/>
+                      <w:sz w:val="20"/>
+                      <w:szCs w:val="20"/>
+                    </w:rPr>
+                    <w:t xml:space="preserve">1.2 </w:t>
+                  </w:r>
+                  <w:r>
+                    <w:rPr>
+                      <w:rFonts w:ascii="PingFang TC Light" w:eastAsia="PingFang TC Light" w:hAnsi="PingFang TC Light"/>
+                      <w:sz w:val="20"/>
+                      <w:szCs w:val="20"/>
+                    </w:rPr>
+                    <w:t>Il sistema diminuisce il prezzo di vendita</w:t>
+                  </w:r>
                 </w:p>
               </w:tc>
             </w:tr>
@@ -21341,7 +21447,6 @@
                       <w:sz w:val="20"/>
                       <w:szCs w:val="20"/>
                     </w:rPr>
-                    <w:lastRenderedPageBreak/>
                     <w:t>4. L’attore compila il form con categoria, nome,</w:t>
                   </w:r>
                   <w:r>
@@ -21431,7 +21536,6 @@
                       <w:sz w:val="20"/>
                       <w:szCs w:val="20"/>
                     </w:rPr>
-                    <w:lastRenderedPageBreak/>
                     <w:t xml:space="preserve">1. </w:t>
                   </w:r>
                   <w:r>
@@ -21535,7 +21639,6 @@
                 <w:sz w:val="20"/>
                 <w:szCs w:val="20"/>
               </w:rPr>
-              <w:lastRenderedPageBreak/>
               <w:t>Exit Condition</w:t>
             </w:r>
           </w:p>
@@ -22428,7 +22531,6 @@
                 <w:sz w:val="20"/>
                 <w:szCs w:val="20"/>
               </w:rPr>
-              <w:lastRenderedPageBreak/>
               <w:t>Exit Condition</w:t>
             </w:r>
           </w:p>
@@ -22576,6 +22678,7 @@
           <w:szCs w:val="28"/>
           <w:u w:val="single"/>
         </w:rPr>
+        <w:lastRenderedPageBreak/>
         <w:t>RF_5.3</w:t>
       </w:r>
       <w:r>
@@ -23840,6 +23943,7 @@
                 <w:sz w:val="20"/>
                 <w:szCs w:val="20"/>
               </w:rPr>
+              <w:lastRenderedPageBreak/>
               <w:t>Flusso di eventi</w:t>
             </w:r>
           </w:p>
@@ -25820,6 +25924,7 @@
                 <w:sz w:val="20"/>
                 <w:szCs w:val="20"/>
               </w:rPr>
+              <w:lastRenderedPageBreak/>
               <w:t>Flusso di eventi</w:t>
             </w:r>
           </w:p>
@@ -27025,7 +27130,6 @@
                 <w:sz w:val="20"/>
                 <w:szCs w:val="20"/>
               </w:rPr>
-              <w:lastRenderedPageBreak/>
               <w:t>Extension point</w:t>
             </w:r>
           </w:p>
@@ -27100,6 +27204,7 @@
           <w:szCs w:val="36"/>
           <w:lang w:val="en-US"/>
         </w:rPr>
+        <w:lastRenderedPageBreak/>
         <w:t>3.4.3 Object model</w:t>
       </w:r>
     </w:p>
@@ -31837,7 +31942,7 @@
 </file>
 
 <file path=customXml/itemProps1.xml><?xml version="1.0" encoding="utf-8"?>
-<ds:datastoreItem xmlns:ds="http://schemas.openxmlformats.org/officeDocument/2006/customXml" ds:itemID="{40B2EEFE-D2CD-8444-86C8-1E5750A7BA2D}">
+<ds:datastoreItem xmlns:ds="http://schemas.openxmlformats.org/officeDocument/2006/customXml" ds:itemID="{B03931A5-32C1-9D45-A603-97A57CE0E465}">
   <ds:schemaRefs>
     <ds:schemaRef ds:uri="http://schemas.openxmlformats.org/officeDocument/2006/bibliography"/>
   </ds:schemaRefs>

</xml_diff>